<commit_message>
Corrected spelling error in measure spec doc
</commit_message>
<xml_diff>
--- a/design_docs/Close Outdoor Air Damper During Unoccupied Periods.docx
+++ b/design_docs/Close Outdoor Air Damper During Unoccupied Periods.docx
@@ -13,21 +13,7 @@
         <w:rPr>
           <w:rFonts w:eastAsia="Times New Roman"/>
         </w:rPr>
-        <w:t xml:space="preserve">Close Outdoor Air Damper </w:t>
-      </w:r>
-      <w:proofErr w:type="gramStart"/>
-      <w:r>
-        <w:rPr>
-          <w:rFonts w:eastAsia="Times New Roman"/>
-        </w:rPr>
-        <w:t>During</w:t>
-      </w:r>
-      <w:proofErr w:type="gramEnd"/>
-      <w:r>
-        <w:rPr>
-          <w:rFonts w:eastAsia="Times New Roman"/>
-        </w:rPr>
-        <w:t xml:space="preserve"> Unoccupied Periods </w:t>
+        <w:t xml:space="preserve">Close Outdoor Air Damper During Unoccupied Periods </w:t>
       </w:r>
     </w:p>
     <w:p>
@@ -61,61 +47,55 @@
         <w:rPr>
           <w:rFonts w:eastAsiaTheme="minorHAnsi"/>
         </w:rPr>
-        <w:t xml:space="preserve">minimum outdoor air flow requirement of all </w:t>
-      </w:r>
-      <w:proofErr w:type="spellStart"/>
+        <w:t xml:space="preserve">minimum outdoor air flow requirement of all Controller:OutdoorAir objects </w:t>
+      </w:r>
       <w:r>
         <w:rPr>
           <w:rFonts w:eastAsiaTheme="minorHAnsi"/>
         </w:rPr>
-        <w:t>Controller</w:t>
-      </w:r>
-      <w:proofErr w:type="gramStart"/>
+        <w:t xml:space="preserve">associated with airloops and </w:t>
+      </w:r>
       <w:r>
         <w:rPr>
           <w:rFonts w:eastAsiaTheme="minorHAnsi"/>
         </w:rPr>
-        <w:t>:OutdoorAir</w:t>
-      </w:r>
-      <w:proofErr w:type="spellEnd"/>
-      <w:proofErr w:type="gramEnd"/>
+        <w:t xml:space="preserve">present in a model to represent a value equal to </w:t>
+      </w:r>
       <w:r>
         <w:rPr>
           <w:rFonts w:eastAsiaTheme="minorHAnsi"/>
         </w:rPr>
-        <w:t xml:space="preserve"> objects </w:t>
+        <w:t>0 cfm during unoccupied periods.</w:t>
       </w:r>
       <w:r>
         <w:rPr>
           <w:rFonts w:eastAsiaTheme="minorHAnsi"/>
         </w:rPr>
-        <w:t xml:space="preserve">associated with </w:t>
-      </w:r>
-      <w:proofErr w:type="spellStart"/>
+        <w:t xml:space="preserve"> </w:t>
+      </w:r>
       <w:r>
         <w:rPr>
           <w:rFonts w:eastAsiaTheme="minorHAnsi"/>
         </w:rPr>
-        <w:t>airloops</w:t>
-      </w:r>
-      <w:proofErr w:type="spellEnd"/>
+        <w:t>For single zone air systems, u</w:t>
+      </w:r>
       <w:r>
         <w:rPr>
           <w:rFonts w:eastAsiaTheme="minorHAnsi"/>
         </w:rPr>
-        <w:t xml:space="preserve"> and </w:t>
+        <w:t xml:space="preserve">noccupied periods are defined as periods when </w:t>
       </w:r>
       <w:r>
         <w:rPr>
           <w:rFonts w:eastAsiaTheme="minorHAnsi"/>
         </w:rPr>
-        <w:t xml:space="preserve">present in a model to represent a value equal to </w:t>
+        <w:t xml:space="preserve">the </w:t>
       </w:r>
       <w:r>
         <w:rPr>
           <w:rFonts w:eastAsiaTheme="minorHAnsi"/>
         </w:rPr>
-        <w:t>0 cfm during unoccupied periods.</w:t>
+        <w:t xml:space="preserve">any connected thermal zone has less than 5% of the peak specified occupancy. </w:t>
       </w:r>
       <w:r>
         <w:rPr>
@@ -127,69 +107,25 @@
         <w:rPr>
           <w:rFonts w:eastAsiaTheme="minorHAnsi"/>
         </w:rPr>
-        <w:t>For single zone air systems, u</w:t>
+        <w:t xml:space="preserve">For multi zone air systems, unoccupied periods are defined as periods when </w:t>
       </w:r>
       <w:r>
         <w:rPr>
           <w:rFonts w:eastAsiaTheme="minorHAnsi"/>
         </w:rPr>
-        <w:t xml:space="preserve">noccupied periods are defined as periods when </w:t>
+        <w:t xml:space="preserve">the average occupancy of all connected thermal zones is </w:t>
       </w:r>
       <w:r>
         <w:rPr>
           <w:rFonts w:eastAsiaTheme="minorHAnsi"/>
         </w:rPr>
-        <w:t xml:space="preserve">the </w:t>
+        <w:t xml:space="preserve">less than 5% of the peak specified occupancy.  </w:t>
       </w:r>
       <w:r>
         <w:rPr>
           <w:rFonts w:eastAsiaTheme="minorHAnsi"/>
         </w:rPr>
-        <w:t xml:space="preserve">any connected thermal zone has less than 5% of the peak specified occupancy. </w:t>
-      </w:r>
-      <w:r>
-        <w:rPr>
-          <w:rFonts w:eastAsiaTheme="minorHAnsi"/>
-        </w:rPr>
-        <w:t xml:space="preserve"> </w:t>
-      </w:r>
-      <w:r>
-        <w:rPr>
-          <w:rFonts w:eastAsiaTheme="minorHAnsi"/>
-        </w:rPr>
-        <w:t xml:space="preserve">For multi zone air systems, unoccupied periods are defined as periods when </w:t>
-      </w:r>
-      <w:r>
-        <w:rPr>
-          <w:rFonts w:eastAsiaTheme="minorHAnsi"/>
-        </w:rPr>
-        <w:t xml:space="preserve">the average occupancy of all connected thermal zones is </w:t>
-      </w:r>
-      <w:r>
-        <w:rPr>
-          <w:rFonts w:eastAsiaTheme="minorHAnsi"/>
-        </w:rPr>
-        <w:t xml:space="preserve">less than 5% of the peak specified occupancy.  </w:t>
-      </w:r>
-      <w:r>
-        <w:rPr>
-          <w:rFonts w:eastAsiaTheme="minorHAnsi"/>
-        </w:rPr>
-        <w:t xml:space="preserve">In addition to outdoor air controller objects attached to </w:t>
-      </w:r>
-      <w:proofErr w:type="spellStart"/>
-      <w:r>
-        <w:rPr>
-          <w:rFonts w:eastAsiaTheme="minorHAnsi"/>
-        </w:rPr>
-        <w:t>airloops</w:t>
-      </w:r>
-      <w:proofErr w:type="spellEnd"/>
-      <w:r>
-        <w:rPr>
-          <w:rFonts w:eastAsiaTheme="minorHAnsi"/>
-        </w:rPr>
-        <w:t xml:space="preserve">, the measure also limits the outdoor air of Four Pipe Fan Coil Units and Unit Ventilator objects if they are present as Zone HVAC equipment objects. </w:t>
+        <w:t xml:space="preserve">In addition to outdoor air controller objects attached to airloops, the measure also limits the outdoor air of Four Pipe Fan Coil Units and Unit Ventilator objects if they are present as Zone HVAC equipment objects. </w:t>
       </w:r>
     </w:p>
     <w:p>
@@ -208,29 +144,13 @@
         <w:t xml:space="preserve">all </w:t>
       </w:r>
       <w:r>
-        <w:t xml:space="preserve">Thermal zones connected to </w:t>
-      </w:r>
-      <w:proofErr w:type="spellStart"/>
-      <w:r>
-        <w:t>Airloops</w:t>
-      </w:r>
-      <w:proofErr w:type="spellEnd"/>
-      <w:r>
-        <w:t xml:space="preserve"> having an Outdoor Air Controller object, and determines a space-weighted occupancy schedule for each attached thermal zone. The resulting occupancy schedules for each thermal zone are stepped through from hour 0 to hour 24</w:t>
+        <w:t>Thermal zones connected to Airloops having an Outdoor Air Controller object, and determines a space-weighted occupancy schedule for each attached thermal zone. The resulting occupancy schedules for each thermal zone are stepped through from hour 0 to hour 24</w:t>
       </w:r>
       <w:r>
         <w:t>. An</w:t>
       </w:r>
       <w:r>
-        <w:t xml:space="preserve"> </w:t>
-      </w:r>
-      <w:proofErr w:type="spellStart"/>
-      <w:r>
-        <w:t>airloop</w:t>
-      </w:r>
-      <w:proofErr w:type="spellEnd"/>
-      <w:r>
-        <w:t xml:space="preserve"> is considered </w:t>
+        <w:t xml:space="preserve"> airloop is considered </w:t>
       </w:r>
       <w:r>
         <w:t xml:space="preserve">occupied during a time period if </w:t>
@@ -263,15 +183,15 @@
         <w:t xml:space="preserve">values of 0 where the all connected thermal zones have less than 5% occupancy and values of 1.0 for all other hours. </w:t>
       </w:r>
       <w:r>
-        <w:t xml:space="preserve">Finally, the measure examines all Zone HVAC Equipment objects associated with an </w:t>
-      </w:r>
-      <w:proofErr w:type="spellStart"/>
-      <w:r>
-        <w:t>airloop</w:t>
-      </w:r>
-      <w:proofErr w:type="spellEnd"/>
-      <w:r>
-        <w:t xml:space="preserve">. If Zone HVAC equipment object of type Four Pipe Fan Coil Unit or Unit Ventilator are found, the occupancy patterns associated with the thermal zone are analyzed and outside air schedules are assigned to allow design outside air levels when the thermal zone is occupied by more than 5 percent of thermal zone peak occupancy, otherwise shit the outside air damper of the Zone HVAC Equipment object completely. </w:t>
+        <w:t>Finally, the measure examines all Zone HVAC Equipment objects associated with an airloop. If Zone HVAC equipment object of type Four Pipe Fan Coil Unit or Unit Ventilator are found, the occupancy patterns associated with the thermal zone are analyzed and outside air schedules are assigned to allow design outside air levels when the thermal zone is occupied by more than 5 percent of thermal zone peak occupancy, otherwise sh</w:t>
+      </w:r>
+      <w:r>
+        <w:t>u</w:t>
+      </w:r>
+      <w:bookmarkStart w:id="0" w:name="_GoBack"/>
+      <w:bookmarkEnd w:id="0"/>
+      <w:r>
+        <w:t xml:space="preserve">t the outside air damper of the Zone HVAC Equipment object completely. </w:t>
       </w:r>
     </w:p>
     <w:p>
@@ -327,13 +247,8 @@
       <w:r>
         <w:t xml:space="preserve">} </w:t>
       </w:r>
-      <w:proofErr w:type="spellStart"/>
-      <w:r>
-        <w:t>Airloops</w:t>
-      </w:r>
-      <w:proofErr w:type="spellEnd"/>
-      <w:r>
-        <w:t xml:space="preserve"> and {Y} Outdoor Air Controller objects </w:t>
+      <w:r>
+        <w:t xml:space="preserve">Airloops and {Y} Outdoor Air Controller objects </w:t>
       </w:r>
       <w:r>
         <w:t>for which this measure is applicable.</w:t>
@@ -380,16 +295,11 @@
       <w:r>
         <w:t xml:space="preserve">No </w:t>
       </w:r>
-      <w:proofErr w:type="spellStart"/>
       <w:r>
         <w:t>AirLoop</w:t>
       </w:r>
       <w:r>
-        <w:t>s</w:t>
-      </w:r>
-      <w:proofErr w:type="spellEnd"/>
-      <w:r>
-        <w:t xml:space="preserve"> write N/A message</w:t>
+        <w:t>s write N/A message</w:t>
       </w:r>
     </w:p>
     <w:p>
@@ -401,15 +311,7 @@
         </w:numPr>
       </w:pPr>
       <w:r>
-        <w:t xml:space="preserve">If there are </w:t>
-      </w:r>
-      <w:proofErr w:type="spellStart"/>
-      <w:r>
-        <w:t>Airloops</w:t>
-      </w:r>
-      <w:proofErr w:type="spellEnd"/>
-      <w:r>
-        <w:t xml:space="preserve"> but no </w:t>
+        <w:t xml:space="preserve">If there are Airloops but no </w:t>
       </w:r>
       <w:r>
         <w:t xml:space="preserve">outdoor air controllers </w:t>
@@ -532,21 +434,13 @@
         </w:numPr>
       </w:pPr>
       <w:r>
-        <w:t xml:space="preserve">Loop through all </w:t>
-      </w:r>
-      <w:proofErr w:type="spellStart"/>
-      <w:r>
-        <w:t>AirLoop</w:t>
+        <w:t>Loop through all AirLoop</w:t>
       </w:r>
       <w:r>
         <w:t>HVAC</w:t>
       </w:r>
       <w:r>
-        <w:t>s</w:t>
-      </w:r>
-      <w:proofErr w:type="spellEnd"/>
-      <w:r>
-        <w:t xml:space="preserve"> </w:t>
+        <w:t xml:space="preserve">s </w:t>
       </w:r>
       <w:r>
         <w:t xml:space="preserve">with an </w:t>
@@ -600,23 +494,7 @@
         </w:numPr>
       </w:pPr>
       <w:r>
-        <w:t xml:space="preserve">Assign this new OS Schedule object to the ‘minimum outdoor air schedule’ attribute of the </w:t>
-      </w:r>
-      <w:proofErr w:type="spellStart"/>
-      <w:r>
-        <w:t>OutdoorAirController</w:t>
-      </w:r>
-      <w:proofErr w:type="spellEnd"/>
-      <w:r>
-        <w:t xml:space="preserve"> object associated with the </w:t>
-      </w:r>
-      <w:proofErr w:type="spellStart"/>
-      <w:r>
-        <w:t>AirLoop</w:t>
-      </w:r>
-      <w:proofErr w:type="spellEnd"/>
-      <w:r>
-        <w:t xml:space="preserve"> object.</w:t>
+        <w:t>Assign this new OS Schedule object to the ‘minimum outdoor air schedule’ attribute of the OutdoorAirController object associated with the AirLoop object.</w:t>
       </w:r>
     </w:p>
     <w:p>
@@ -658,15 +536,7 @@
         </w:numPr>
       </w:pPr>
       <w:r>
-        <w:t xml:space="preserve">Test to see if the zone has any </w:t>
-      </w:r>
-      <w:proofErr w:type="spellStart"/>
-      <w:r>
-        <w:t>ZoneHVACEquipment</w:t>
-      </w:r>
-      <w:proofErr w:type="spellEnd"/>
-      <w:r>
-        <w:t xml:space="preserve"> objects attached. If so</w:t>
+        <w:t>Test to see if the zone has any ZoneHVACEquipment objects attached. If so</w:t>
       </w:r>
     </w:p>
     <w:p>
@@ -768,15 +638,7 @@
         </w:numPr>
       </w:pPr>
       <w:r>
-        <w:t>Set the Outdoor Air Control type for the unit Ventilator object to “</w:t>
-      </w:r>
-      <w:proofErr w:type="spellStart"/>
-      <w:r>
-        <w:t>FixedTemperature</w:t>
-      </w:r>
-      <w:proofErr w:type="spellEnd"/>
-      <w:r>
-        <w:t>”</w:t>
+        <w:t>Set the Outdoor Air Control type for the unit Ventilator object to “FixedTemperature”</w:t>
       </w:r>
     </w:p>
     <w:p>
@@ -788,22 +650,7 @@
         </w:numPr>
       </w:pPr>
       <w:r>
-        <w:t xml:space="preserve">Assign the new </w:t>
-      </w:r>
-      <w:r>
-        <w:t xml:space="preserve">schedule to the </w:t>
-      </w:r>
-      <w:r>
-        <w:t xml:space="preserve">Minimum </w:t>
-      </w:r>
-      <w:r>
-        <w:t xml:space="preserve">Outdoor Air Schedule attribute of the </w:t>
-      </w:r>
-      <w:r>
-        <w:t>Unit Ventilator</w:t>
-      </w:r>
-      <w:r>
-        <w:t xml:space="preserve"> object</w:t>
+        <w:t>Assign the new schedule to the Minimum Outdoor Air Schedule attribute of the Unit Ventilator object</w:t>
       </w:r>
     </w:p>
     <w:p>
@@ -880,15 +727,7 @@
         <w:t xml:space="preserve">Run this model against applicable prototype buildings and test against each qualified object type. </w:t>
       </w:r>
       <w:r>
-        <w:t xml:space="preserve">Several prototype buildings contain </w:t>
-      </w:r>
-      <w:proofErr w:type="spellStart"/>
-      <w:r>
-        <w:t>AirLoops</w:t>
-      </w:r>
-      <w:proofErr w:type="spellEnd"/>
-      <w:r>
-        <w:t xml:space="preserve"> with Outdoor Air Controller objects</w:t>
+        <w:t>Several prototype buildings contain AirLoops with Outdoor Air Controller objects</w:t>
       </w:r>
       <w:r>
         <w:t xml:space="preserve">. </w:t>
@@ -1053,7 +892,6 @@
           <w:b/>
         </w:rPr>
       </w:pPr>
-      <w:bookmarkStart w:id="0" w:name="_GoBack"/>
       <w:r>
         <w:rPr>
           <w:noProof/>
@@ -1108,7 +946,6 @@
           </wp:inline>
         </w:drawing>
       </w:r>
-      <w:bookmarkEnd w:id="0"/>
     </w:p>
     <w:p>
       <w:pPr>
@@ -1803,7 +1640,7 @@
           <w:rPr>
             <w:noProof/>
           </w:rPr>
-          <w:t>3</w:t>
+          <w:t>2</w:t>
         </w:r>
         <w:r>
           <w:rPr>
@@ -4000,7 +3837,7 @@
 </file>
 
 <file path=customXml/itemProps1.xml><?xml version="1.0" encoding="utf-8"?>
-<ds:datastoreItem xmlns:ds="http://schemas.openxmlformats.org/officeDocument/2006/customXml" ds:itemID="{F04DE91A-FD40-4807-B738-33E68960CFD2}">
+<ds:datastoreItem xmlns:ds="http://schemas.openxmlformats.org/officeDocument/2006/customXml" ds:itemID="{920965B3-D663-474F-9B8F-3D8FF42172CC}">
   <ds:schemaRefs>
     <ds:schemaRef ds:uri="http://schemas.openxmlformats.org/officeDocument/2006/bibliography"/>
   </ds:schemaRefs>

</xml_diff>

<commit_message>
Updates all the design docs, which includes renaming some of the measures
</commit_message>
<xml_diff>
--- a/design_docs/Close Outdoor Air Damper During Unoccupied Periods.docx
+++ b/design_docs/Close Outdoor Air Damper During Unoccupied Periods.docx
@@ -13,184 +13,303 @@
         <w:rPr>
           <w:rFonts w:eastAsia="Times New Roman"/>
         </w:rPr>
-        <w:t xml:space="preserve">Close Outdoor Air Damper During Unoccupied Periods </w:t>
+        <w:t xml:space="preserve">Close Outdoor Air Damper </w:t>
+      </w:r>
+      <w:proofErr w:type="gramStart"/>
+      <w:r>
+        <w:rPr>
+          <w:rFonts w:eastAsia="Times New Roman"/>
+        </w:rPr>
+        <w:t>During</w:t>
+      </w:r>
+      <w:proofErr w:type="gramEnd"/>
+      <w:r>
+        <w:rPr>
+          <w:rFonts w:eastAsia="Times New Roman"/>
+        </w:rPr>
+        <w:t xml:space="preserve"> Unoccupied Periods </w:t>
       </w:r>
     </w:p>
     <w:p>
       <w:pPr>
         <w:pStyle w:val="Heading3"/>
-      </w:pPr>
-      <w:r>
-        <w:t>Description</w:t>
-      </w:r>
-    </w:p>
-    <w:p>
-      <w:pPr>
-        <w:spacing w:after="0"/>
-        <w:rPr>
-          <w:rFonts w:eastAsiaTheme="minorHAnsi"/>
-        </w:rPr>
-      </w:pPr>
-      <w:r>
-        <w:rPr>
-          <w:rFonts w:eastAsiaTheme="minorHAnsi"/>
-        </w:rPr>
-        <w:t xml:space="preserve">This energy efficiency measure (EEM) </w:t>
-      </w:r>
-      <w:r>
-        <w:rPr>
-          <w:rFonts w:eastAsiaTheme="minorHAnsi"/>
-        </w:rPr>
-        <w:t xml:space="preserve">changes the </w:t>
-      </w:r>
-      <w:r>
-        <w:rPr>
-          <w:rFonts w:eastAsiaTheme="minorHAnsi"/>
-        </w:rPr>
-        <w:t xml:space="preserve">minimum outdoor air flow requirement of all Controller:OutdoorAir objects </w:t>
-      </w:r>
-      <w:r>
-        <w:rPr>
-          <w:rFonts w:eastAsiaTheme="minorHAnsi"/>
-        </w:rPr>
-        <w:t xml:space="preserve">associated with airloops and </w:t>
-      </w:r>
-      <w:r>
-        <w:rPr>
-          <w:rFonts w:eastAsiaTheme="minorHAnsi"/>
-        </w:rPr>
-        <w:t xml:space="preserve">present in a model to represent a value equal to </w:t>
-      </w:r>
-      <w:r>
-        <w:rPr>
-          <w:rFonts w:eastAsiaTheme="minorHAnsi"/>
-        </w:rPr>
-        <w:t>0 cfm during unoccupied periods.</w:t>
-      </w:r>
-      <w:r>
-        <w:rPr>
-          <w:rFonts w:eastAsiaTheme="minorHAnsi"/>
-        </w:rPr>
-        <w:t xml:space="preserve"> </w:t>
-      </w:r>
-      <w:r>
-        <w:rPr>
-          <w:rFonts w:eastAsiaTheme="minorHAnsi"/>
-        </w:rPr>
-        <w:t>For single zone air systems, u</w:t>
-      </w:r>
-      <w:r>
-        <w:rPr>
-          <w:rFonts w:eastAsiaTheme="minorHAnsi"/>
-        </w:rPr>
-        <w:t xml:space="preserve">noccupied periods are defined as periods when </w:t>
-      </w:r>
-      <w:r>
-        <w:rPr>
-          <w:rFonts w:eastAsiaTheme="minorHAnsi"/>
-        </w:rPr>
-        <w:t xml:space="preserve">the </w:t>
-      </w:r>
-      <w:r>
-        <w:rPr>
-          <w:rFonts w:eastAsiaTheme="minorHAnsi"/>
-        </w:rPr>
-        <w:t xml:space="preserve">any connected thermal zone has less than 5% of the peak specified occupancy. </w:t>
-      </w:r>
-      <w:r>
-        <w:rPr>
-          <w:rFonts w:eastAsiaTheme="minorHAnsi"/>
-        </w:rPr>
-        <w:t xml:space="preserve"> </w:t>
-      </w:r>
-      <w:r>
-        <w:rPr>
-          <w:rFonts w:eastAsiaTheme="minorHAnsi"/>
-        </w:rPr>
-        <w:t xml:space="preserve">For multi zone air systems, unoccupied periods are defined as periods when </w:t>
-      </w:r>
-      <w:r>
-        <w:rPr>
-          <w:rFonts w:eastAsiaTheme="minorHAnsi"/>
-        </w:rPr>
-        <w:t xml:space="preserve">the average occupancy of all connected thermal zones is </w:t>
-      </w:r>
-      <w:r>
-        <w:rPr>
-          <w:rFonts w:eastAsiaTheme="minorHAnsi"/>
-        </w:rPr>
-        <w:t xml:space="preserve">less than 5% of the peak specified occupancy.  </w:t>
-      </w:r>
-      <w:r>
-        <w:rPr>
-          <w:rFonts w:eastAsiaTheme="minorHAnsi"/>
-        </w:rPr>
-        <w:t xml:space="preserve">In addition to outdoor air controller objects attached to airloops, the measure also limits the outdoor air of Four Pipe Fan Coil Units and Unit Ventilator objects if they are present as Zone HVAC equipment objects. </w:t>
+        <w:rPr>
+          <w:rFonts w:asciiTheme="minorHAnsi" w:hAnsiTheme="minorHAnsi"/>
+          <w:sz w:val="24"/>
+          <w:szCs w:val="24"/>
+        </w:rPr>
+      </w:pPr>
+      <w:r>
+        <w:rPr>
+          <w:rFonts w:asciiTheme="minorHAnsi" w:hAnsiTheme="minorHAnsi"/>
+          <w:sz w:val="24"/>
+          <w:szCs w:val="24"/>
+        </w:rPr>
+        <w:t>Author</w:t>
+      </w:r>
+    </w:p>
+    <w:p>
+      <w:r>
+        <w:t xml:space="preserve">Chris </w:t>
+      </w:r>
+      <w:proofErr w:type="spellStart"/>
+      <w:r>
+        <w:t>Balbach</w:t>
+      </w:r>
+      <w:proofErr w:type="spellEnd"/>
+      <w:r>
+        <w:t>, PSD Consulting</w:t>
       </w:r>
     </w:p>
     <w:p>
       <w:pPr>
         <w:pStyle w:val="Heading3"/>
       </w:pPr>
-      <w:r>
-        <w:t>Modeler Description</w:t>
-      </w:r>
-    </w:p>
-    <w:p>
-      <w:r>
-        <w:t xml:space="preserve">This measure loops through </w:t>
-      </w:r>
-      <w:r>
-        <w:t xml:space="preserve">all </w:t>
-      </w:r>
-      <w:r>
-        <w:t>Thermal zones connected to Airloops having an Outdoor Air Controller object, and determines a space-weighted occupancy schedule for each attached thermal zone. The resulting occupancy schedules for each thermal zone are stepped through from hour 0 to hour 24</w:t>
-      </w:r>
-      <w:r>
-        <w:t>. An</w:t>
-      </w:r>
-      <w:r>
-        <w:t xml:space="preserve"> airloop is considered </w:t>
-      </w:r>
-      <w:r>
-        <w:t xml:space="preserve">occupied during a time period if </w:t>
-      </w:r>
-      <w:r>
-        <w:t xml:space="preserve">all thermal zones </w:t>
-      </w:r>
-      <w:r>
-        <w:t xml:space="preserve">representing occupancy associated with an air loop have a current occupancy value that is </w:t>
-      </w:r>
-      <w:r>
-        <w:t>greater than 5%</w:t>
-      </w:r>
-      <w:r>
-        <w:t xml:space="preserve"> of the annual peak occupancy value</w:t>
-      </w:r>
-      <w:r>
-        <w:t xml:space="preserve">.  </w:t>
-      </w:r>
-      <w:r>
-        <w:t xml:space="preserve">The measure generates a </w:t>
-      </w:r>
-      <w:r>
-        <w:t xml:space="preserve">new minimum outdoor air schedule </w:t>
-      </w:r>
-      <w:r>
-        <w:t xml:space="preserve">having </w:t>
-      </w:r>
-      <w:r>
-        <w:t xml:space="preserve">values of 0 where the all connected thermal zones have less than 5% occupancy and values of 1.0 for all other hours. </w:t>
-      </w:r>
-      <w:r>
-        <w:t>Finally, the measure examines all Zone HVAC Equipment objects associated with an airloop. If Zone HVAC equipment object of type Four Pipe Fan Coil Unit or Unit Ventilator are found, the occupancy patterns associated with the thermal zone are analyzed and outside air schedules are assigned to allow design outside air levels when the thermal zone is occupied by more than 5 percent of thermal zone peak occupancy, otherwise sh</w:t>
-      </w:r>
-      <w:r>
-        <w:t>u</w:t>
-      </w:r>
       <w:bookmarkStart w:id="0" w:name="_GoBack"/>
       <w:bookmarkEnd w:id="0"/>
       <w:r>
+        <w:t>Description</w:t>
+      </w:r>
+    </w:p>
+    <w:p>
+      <w:pPr>
+        <w:spacing w:after="0"/>
+        <w:rPr>
+          <w:rFonts w:eastAsiaTheme="minorHAnsi"/>
+        </w:rPr>
+      </w:pPr>
+      <w:r>
+        <w:rPr>
+          <w:rFonts w:eastAsiaTheme="minorHAnsi"/>
+        </w:rPr>
+        <w:t xml:space="preserve">This energy efficiency measure (EEM) </w:t>
+      </w:r>
+      <w:r>
+        <w:rPr>
+          <w:rFonts w:eastAsiaTheme="minorHAnsi"/>
+        </w:rPr>
+        <w:t xml:space="preserve">changes the </w:t>
+      </w:r>
+      <w:r>
+        <w:rPr>
+          <w:rFonts w:eastAsiaTheme="minorHAnsi"/>
+        </w:rPr>
+        <w:t xml:space="preserve">minimum outdoor air flow requirement of all </w:t>
+      </w:r>
+      <w:proofErr w:type="spellStart"/>
+      <w:r>
+        <w:rPr>
+          <w:rFonts w:eastAsiaTheme="minorHAnsi"/>
+        </w:rPr>
+        <w:t>Controller</w:t>
+      </w:r>
+      <w:proofErr w:type="gramStart"/>
+      <w:r>
+        <w:rPr>
+          <w:rFonts w:eastAsiaTheme="minorHAnsi"/>
+        </w:rPr>
+        <w:t>:OutdoorAir</w:t>
+      </w:r>
+      <w:proofErr w:type="spellEnd"/>
+      <w:proofErr w:type="gramEnd"/>
+      <w:r>
+        <w:rPr>
+          <w:rFonts w:eastAsiaTheme="minorHAnsi"/>
+        </w:rPr>
+        <w:t xml:space="preserve"> objects </w:t>
+      </w:r>
+      <w:r>
+        <w:rPr>
+          <w:rFonts w:eastAsiaTheme="minorHAnsi"/>
+        </w:rPr>
+        <w:t xml:space="preserve">associated with </w:t>
+      </w:r>
+      <w:proofErr w:type="spellStart"/>
+      <w:r>
+        <w:rPr>
+          <w:rFonts w:eastAsiaTheme="minorHAnsi"/>
+        </w:rPr>
+        <w:t>airloops</w:t>
+      </w:r>
+      <w:proofErr w:type="spellEnd"/>
+      <w:r>
+        <w:rPr>
+          <w:rFonts w:eastAsiaTheme="minorHAnsi"/>
+        </w:rPr>
+        <w:t xml:space="preserve"> and </w:t>
+      </w:r>
+      <w:r>
+        <w:rPr>
+          <w:rFonts w:eastAsiaTheme="minorHAnsi"/>
+        </w:rPr>
+        <w:t xml:space="preserve">present in a model to represent a value equal to </w:t>
+      </w:r>
+      <w:r>
+        <w:rPr>
+          <w:rFonts w:eastAsiaTheme="minorHAnsi"/>
+        </w:rPr>
+        <w:t>0 cfm during unoccupied periods.</w:t>
+      </w:r>
+      <w:r>
+        <w:rPr>
+          <w:rFonts w:eastAsiaTheme="minorHAnsi"/>
+        </w:rPr>
+        <w:t xml:space="preserve"> </w:t>
+      </w:r>
+      <w:r>
+        <w:rPr>
+          <w:rFonts w:eastAsiaTheme="minorHAnsi"/>
+        </w:rPr>
+        <w:t>For single zone air systems, u</w:t>
+      </w:r>
+      <w:r>
+        <w:rPr>
+          <w:rFonts w:eastAsiaTheme="minorHAnsi"/>
+        </w:rPr>
+        <w:t xml:space="preserve">noccupied periods are defined as periods when </w:t>
+      </w:r>
+      <w:r>
+        <w:rPr>
+          <w:rFonts w:eastAsiaTheme="minorHAnsi"/>
+        </w:rPr>
+        <w:t xml:space="preserve">the </w:t>
+      </w:r>
+      <w:r>
+        <w:rPr>
+          <w:rFonts w:eastAsiaTheme="minorHAnsi"/>
+        </w:rPr>
+        <w:t xml:space="preserve">any connected thermal zone has less than 5% of the peak specified occupancy. </w:t>
+      </w:r>
+      <w:r>
+        <w:rPr>
+          <w:rFonts w:eastAsiaTheme="minorHAnsi"/>
+        </w:rPr>
+        <w:t xml:space="preserve"> </w:t>
+      </w:r>
+      <w:r>
+        <w:rPr>
+          <w:rFonts w:eastAsiaTheme="minorHAnsi"/>
+        </w:rPr>
+        <w:t xml:space="preserve">For multi zone air systems, unoccupied periods are defined as periods when </w:t>
+      </w:r>
+      <w:r>
+        <w:rPr>
+          <w:rFonts w:eastAsiaTheme="minorHAnsi"/>
+        </w:rPr>
+        <w:t xml:space="preserve">the average occupancy of all connected thermal zones is </w:t>
+      </w:r>
+      <w:r>
+        <w:rPr>
+          <w:rFonts w:eastAsiaTheme="minorHAnsi"/>
+        </w:rPr>
+        <w:t xml:space="preserve">less than 5% of the peak specified occupancy.  </w:t>
+      </w:r>
+      <w:r>
+        <w:rPr>
+          <w:rFonts w:eastAsiaTheme="minorHAnsi"/>
+        </w:rPr>
+        <w:t xml:space="preserve">In addition to outdoor air controller objects attached to </w:t>
+      </w:r>
+      <w:proofErr w:type="spellStart"/>
+      <w:r>
+        <w:rPr>
+          <w:rFonts w:eastAsiaTheme="minorHAnsi"/>
+        </w:rPr>
+        <w:t>airloops</w:t>
+      </w:r>
+      <w:proofErr w:type="spellEnd"/>
+      <w:r>
+        <w:rPr>
+          <w:rFonts w:eastAsiaTheme="minorHAnsi"/>
+        </w:rPr>
+        <w:t xml:space="preserve">, the measure also limits the outdoor air of Four Pipe Fan Coil Units and Unit Ventilator objects if they are present as Zone HVAC equipment objects. </w:t>
+      </w:r>
+    </w:p>
+    <w:p>
+      <w:pPr>
+        <w:pStyle w:val="Heading3"/>
+      </w:pPr>
+      <w:r>
+        <w:t>Modeler Description</w:t>
+      </w:r>
+    </w:p>
+    <w:p>
+      <w:r>
+        <w:t xml:space="preserve">This measure loops through </w:t>
+      </w:r>
+      <w:r>
+        <w:t xml:space="preserve">all </w:t>
+      </w:r>
+      <w:r>
+        <w:t xml:space="preserve">Thermal zones connected to </w:t>
+      </w:r>
+      <w:proofErr w:type="spellStart"/>
+      <w:r>
+        <w:t>Airloops</w:t>
+      </w:r>
+      <w:proofErr w:type="spellEnd"/>
+      <w:r>
+        <w:t xml:space="preserve"> having an Outdoor Air Controller object, and determines a space-weighted occupancy schedule for each attached thermal zone. The resulting occupancy schedules for each thermal zone are stepped through from hour 0 to hour 24</w:t>
+      </w:r>
+      <w:r>
+        <w:t>. An</w:t>
+      </w:r>
+      <w:r>
+        <w:t xml:space="preserve"> </w:t>
+      </w:r>
+      <w:proofErr w:type="spellStart"/>
+      <w:r>
+        <w:t>airloop</w:t>
+      </w:r>
+      <w:proofErr w:type="spellEnd"/>
+      <w:r>
+        <w:t xml:space="preserve"> is considered </w:t>
+      </w:r>
+      <w:r>
+        <w:t xml:space="preserve">occupied during a time period if </w:t>
+      </w:r>
+      <w:r>
+        <w:t xml:space="preserve">all thermal zones </w:t>
+      </w:r>
+      <w:r>
+        <w:t xml:space="preserve">representing occupancy associated with an air loop have a current occupancy value that is </w:t>
+      </w:r>
+      <w:r>
+        <w:t>greater than 5%</w:t>
+      </w:r>
+      <w:r>
+        <w:t xml:space="preserve"> of the annual peak occupancy value</w:t>
+      </w:r>
+      <w:r>
+        <w:t xml:space="preserve">.  </w:t>
+      </w:r>
+      <w:r>
+        <w:t xml:space="preserve">The measure generates a </w:t>
+      </w:r>
+      <w:r>
+        <w:t xml:space="preserve">new minimum outdoor air schedule </w:t>
+      </w:r>
+      <w:r>
+        <w:t xml:space="preserve">having </w:t>
+      </w:r>
+      <w:r>
+        <w:t xml:space="preserve">values of 0 where the all connected thermal zones have less than 5% occupancy and values of 1.0 for all other hours. </w:t>
+      </w:r>
+      <w:r>
+        <w:t xml:space="preserve">Finally, the measure examines all Zone HVAC Equipment objects associated with an </w:t>
+      </w:r>
+      <w:proofErr w:type="spellStart"/>
+      <w:r>
+        <w:t>airloop</w:t>
+      </w:r>
+      <w:proofErr w:type="spellEnd"/>
+      <w:r>
+        <w:t>. If Zone HVAC equipment object of type Four Pipe Fan Coil Unit or Unit Ventilator are found, the occupancy patterns associated with the thermal zone are analyzed and outside air schedules are assigned to allow design outside air levels when the thermal zone is occupied by more than 5 percent of thermal zone peak occupancy, otherwise sh</w:t>
+      </w:r>
+      <w:r>
+        <w:t>u</w:t>
+      </w:r>
+      <w:r>
         <w:t xml:space="preserve">t the outside air damper of the Zone HVAC Equipment object completely. </w:t>
       </w:r>
     </w:p>
@@ -247,8 +366,13 @@
       <w:r>
         <w:t xml:space="preserve">} </w:t>
       </w:r>
-      <w:r>
-        <w:t xml:space="preserve">Airloops and {Y} Outdoor Air Controller objects </w:t>
+      <w:proofErr w:type="spellStart"/>
+      <w:r>
+        <w:t>Airloops</w:t>
+      </w:r>
+      <w:proofErr w:type="spellEnd"/>
+      <w:r>
+        <w:t xml:space="preserve"> and {Y} Outdoor Air Controller objects </w:t>
       </w:r>
       <w:r>
         <w:t>for which this measure is applicable.</w:t>
@@ -290,16 +414,22 @@
         </w:numPr>
       </w:pPr>
       <w:r>
+        <w:lastRenderedPageBreak/>
         <w:t xml:space="preserve">If </w:t>
       </w:r>
       <w:r>
         <w:t xml:space="preserve">No </w:t>
       </w:r>
+      <w:proofErr w:type="spellStart"/>
       <w:r>
         <w:t>AirLoop</w:t>
       </w:r>
       <w:r>
-        <w:t>s write N/A message</w:t>
+        <w:t>s</w:t>
+      </w:r>
+      <w:proofErr w:type="spellEnd"/>
+      <w:r>
+        <w:t xml:space="preserve"> write N/A message</w:t>
       </w:r>
     </w:p>
     <w:p>
@@ -311,7 +441,15 @@
         </w:numPr>
       </w:pPr>
       <w:r>
-        <w:t xml:space="preserve">If there are Airloops but no </w:t>
+        <w:t xml:space="preserve">If there are </w:t>
+      </w:r>
+      <w:proofErr w:type="spellStart"/>
+      <w:r>
+        <w:t>Airloops</w:t>
+      </w:r>
+      <w:proofErr w:type="spellEnd"/>
+      <w:r>
+        <w:t xml:space="preserve"> but no </w:t>
       </w:r>
       <w:r>
         <w:t xml:space="preserve">outdoor air controllers </w:t>
@@ -325,7 +463,6 @@
         <w:pStyle w:val="Heading3"/>
       </w:pPr>
       <w:r>
-        <w:lastRenderedPageBreak/>
         <w:t>Warning</w:t>
       </w:r>
       <w:r>
@@ -434,13 +571,21 @@
         </w:numPr>
       </w:pPr>
       <w:r>
-        <w:t>Loop through all AirLoop</w:t>
+        <w:t xml:space="preserve">Loop through all </w:t>
+      </w:r>
+      <w:proofErr w:type="spellStart"/>
+      <w:r>
+        <w:t>AirLoop</w:t>
       </w:r>
       <w:r>
         <w:t>HVAC</w:t>
       </w:r>
       <w:r>
-        <w:t xml:space="preserve">s </w:t>
+        <w:t>s</w:t>
+      </w:r>
+      <w:proofErr w:type="spellEnd"/>
+      <w:r>
+        <w:t xml:space="preserve"> </w:t>
       </w:r>
       <w:r>
         <w:t xml:space="preserve">with an </w:t>
@@ -494,7 +639,23 @@
         </w:numPr>
       </w:pPr>
       <w:r>
-        <w:t>Assign this new OS Schedule object to the ‘minimum outdoor air schedule’ attribute of the OutdoorAirController object associated with the AirLoop object.</w:t>
+        <w:t xml:space="preserve">Assign this new OS Schedule object to the ‘minimum outdoor air schedule’ attribute of the </w:t>
+      </w:r>
+      <w:proofErr w:type="spellStart"/>
+      <w:r>
+        <w:t>OutdoorAirController</w:t>
+      </w:r>
+      <w:proofErr w:type="spellEnd"/>
+      <w:r>
+        <w:t xml:space="preserve"> object associated with the </w:t>
+      </w:r>
+      <w:proofErr w:type="spellStart"/>
+      <w:r>
+        <w:t>AirLoop</w:t>
+      </w:r>
+      <w:proofErr w:type="spellEnd"/>
+      <w:r>
+        <w:t xml:space="preserve"> object.</w:t>
       </w:r>
     </w:p>
     <w:p>
@@ -536,7 +697,15 @@
         </w:numPr>
       </w:pPr>
       <w:r>
-        <w:t>Test to see if the zone has any ZoneHVACEquipment objects attached. If so</w:t>
+        <w:t xml:space="preserve">Test to see if the zone has any </w:t>
+      </w:r>
+      <w:proofErr w:type="spellStart"/>
+      <w:r>
+        <w:t>ZoneHVACEquipment</w:t>
+      </w:r>
+      <w:proofErr w:type="spellEnd"/>
+      <w:r>
+        <w:t xml:space="preserve"> objects attached. If so</w:t>
       </w:r>
     </w:p>
     <w:p>
@@ -638,7 +807,15 @@
         </w:numPr>
       </w:pPr>
       <w:r>
-        <w:t>Set the Outdoor Air Control type for the unit Ventilator object to “FixedTemperature”</w:t>
+        <w:t>Set the Outdoor Air Control type for the unit Ventilator object to “</w:t>
+      </w:r>
+      <w:proofErr w:type="spellStart"/>
+      <w:r>
+        <w:t>FixedTemperature</w:t>
+      </w:r>
+      <w:proofErr w:type="spellEnd"/>
+      <w:r>
+        <w:t>”</w:t>
       </w:r>
     </w:p>
     <w:p>
@@ -680,6 +857,7 @@
         </w:numPr>
       </w:pPr>
       <w:r>
+        <w:lastRenderedPageBreak/>
         <w:t>All other (air system) based Zone HVAC Equipment objects should have a warning message written describing how the OA levels are fixed and cannot be changed.</w:t>
       </w:r>
     </w:p>
@@ -692,7 +870,6 @@
         </w:numPr>
       </w:pPr>
       <w:r>
-        <w:lastRenderedPageBreak/>
         <w:t>Write N/A message(s)</w:t>
       </w:r>
     </w:p>
@@ -727,7 +904,15 @@
         <w:t xml:space="preserve">Run this model against applicable prototype buildings and test against each qualified object type. </w:t>
       </w:r>
       <w:r>
-        <w:t>Several prototype buildings contain AirLoops with Outdoor Air Controller objects</w:t>
+        <w:t xml:space="preserve">Several prototype buildings contain </w:t>
+      </w:r>
+      <w:proofErr w:type="spellStart"/>
+      <w:r>
+        <w:t>AirLoops</w:t>
+      </w:r>
+      <w:proofErr w:type="spellEnd"/>
+      <w:r>
+        <w:t xml:space="preserve"> with Outdoor Air Controller objects</w:t>
       </w:r>
       <w:r>
         <w:t xml:space="preserve">. </w:t>
@@ -1640,7 +1825,7 @@
           <w:rPr>
             <w:noProof/>
           </w:rPr>
-          <w:t>2</w:t>
+          <w:t>3</w:t>
         </w:r>
         <w:r>
           <w:rPr>
@@ -3837,7 +4022,7 @@
 </file>
 
 <file path=customXml/itemProps1.xml><?xml version="1.0" encoding="utf-8"?>
-<ds:datastoreItem xmlns:ds="http://schemas.openxmlformats.org/officeDocument/2006/customXml" ds:itemID="{920965B3-D663-474F-9B8F-3D8FF42172CC}">
+<ds:datastoreItem xmlns:ds="http://schemas.openxmlformats.org/officeDocument/2006/customXml" ds:itemID="{FBE6D7C6-DB30-4477-908B-36AB4589AF63}">
   <ds:schemaRefs>
     <ds:schemaRef ds:uri="http://schemas.openxmlformats.org/officeDocument/2006/bibliography"/>
   </ds:schemaRefs>

</xml_diff>